<commit_message>
added in methodology + grammar + spelling
</commit_message>
<xml_diff>
--- a/AgriPro/methodology.docx
+++ b/AgriPro/methodology.docx
@@ -347,7 +347,7 @@
     </w:sdt>
     <w:p>
       <w:pPr>
-        <w:pStyle w:val="Heading2"/>
+        <w:pStyle w:val="Heading1"/>
         <w:rPr>
           <w:lang w:val="en-IN"/>
         </w:rPr>
@@ -373,6 +373,27 @@
           <w:lang w:val="en-IN"/>
         </w:rPr>
       </w:pPr>
+    </w:p>
+    <w:p>
+      <w:pPr>
+        <w:rPr>
+          <w:lang w:val="en-IN"/>
+        </w:rPr>
+      </w:pPr>
+    </w:p>
+    <w:p>
+      <w:pPr>
+        <w:rPr>
+          <w:lang w:val="en-IN"/>
+        </w:rPr>
+      </w:pPr>
+    </w:p>
+    <w:p>
+      <w:pPr>
+        <w:rPr>
+          <w:lang w:val="en-IN"/>
+        </w:rPr>
+      </w:pPr>
       <w:r>
         <w:rPr>
           <w:lang w:val="en-IN"/>
@@ -402,7 +423,7 @@
     </w:p>
     <w:p>
       <w:pPr>
-        <w:pStyle w:val="Heading2"/>
+        <w:pStyle w:val="Heading1"/>
         <w:rPr>
           <w:lang w:val="en-IN"/>
         </w:rPr>
@@ -435,6 +456,20 @@
           <w:lang w:val="en-IN"/>
         </w:rPr>
       </w:pPr>
+    </w:p>
+    <w:p>
+      <w:pPr>
+        <w:rPr>
+          <w:lang w:val="en-IN"/>
+        </w:rPr>
+      </w:pPr>
+    </w:p>
+    <w:p>
+      <w:pPr>
+        <w:rPr>
+          <w:lang w:val="en-IN"/>
+        </w:rPr>
+      </w:pPr>
       <w:r>
         <w:rPr>
           <w:lang w:val="en-IN"/>
@@ -458,8 +493,714 @@
     </w:p>
     <w:p>
       <w:pPr>
+        <w:spacing w:after="0" w:line="240" w:lineRule="auto"/>
+        <w:rPr>
+          <w:lang w:val="en-IN"/>
+        </w:rPr>
+      </w:pPr>
+      <w:r>
+        <w:rPr>
+          <w:lang w:val="en-IN"/>
+        </w:rPr>
+        <w:br w:type="page"/>
+      </w:r>
+    </w:p>
+    <w:p>
+      <w:pPr>
+        <w:pStyle w:val="Heading1"/>
+        <w:rPr>
+          <w:lang w:val="en-IN"/>
+        </w:rPr>
+      </w:pPr>
+      <w:r>
+        <w:rPr>
+          <w:lang w:val="en-IN"/>
+        </w:rPr>
+        <w:lastRenderedPageBreak/>
+        <w:t>PREDICTION SYSTEMS</w:t>
+      </w:r>
+    </w:p>
+    <w:p>
+      <w:pPr>
+        <w:rPr>
+          <w:lang w:val="en-IN"/>
+        </w:rPr>
+      </w:pPr>
+    </w:p>
+    <w:p>
+      <w:pPr>
+        <w:rPr>
+          <w:lang w:val="en-IN"/>
+        </w:rPr>
+      </w:pPr>
+    </w:p>
+    <w:p>
+      <w:pPr>
+        <w:tabs>
+          <w:tab w:val="left" w:pos="312"/>
+        </w:tabs>
         <w:jc w:val="both"/>
         <w:rPr>
+          <w:i/>
+          <w:iCs/>
+          <w:lang w:val="en-IN"/>
+        </w:rPr>
+      </w:pPr>
+    </w:p>
+    <w:p>
+      <w:pPr>
+        <w:tabs>
+          <w:tab w:val="left" w:pos="312"/>
+        </w:tabs>
+        <w:jc w:val="both"/>
+        <w:rPr>
+          <w:i/>
+          <w:iCs/>
+          <w:lang w:val="en-IN"/>
+        </w:rPr>
+      </w:pPr>
+    </w:p>
+    <w:p>
+      <w:pPr>
+        <w:jc w:val="both"/>
+        <w:rPr>
+          <w:lang w:val="en-IN"/>
+        </w:rPr>
+      </w:pPr>
+      <w:r>
+        <w:rPr>
+          <w:rStyle w:val="Heading3Char"/>
+        </w:rPr>
+        <w:t xml:space="preserve">SOIL FERTILITY </w:t>
+      </w:r>
+      <w:r>
+        <w:rPr>
+          <w:rStyle w:val="Heading3Char"/>
+        </w:rPr>
+        <w:t>PREDICTION</w:t>
+      </w:r>
+      <w:r>
+        <w:rPr>
+          <w:lang w:val="en-IN"/>
+        </w:rPr>
+        <w:t>:</w:t>
+      </w:r>
+    </w:p>
+    <w:p>
+      <w:pPr>
+        <w:jc w:val="both"/>
+        <w:rPr>
+          <w:lang w:val="en-IN"/>
+        </w:rPr>
+      </w:pPr>
+      <w:r>
+        <w:rPr>
+          <w:lang w:val="en-IN"/>
+        </w:rPr>
+        <w:t>S</w:t>
+      </w:r>
+      <w:r>
+        <w:rPr>
+          <w:lang w:val="en-IN"/>
+        </w:rPr>
+        <w:t>ince the crop growth are dependent on soil the fertility is measured by different element it contains and the pH scale. This data set includes pH, Nitrogen, phosphorous, zinc, iron, copper, manganese, sand, silt, clay, calcium carbonate to determine the fertility. This classifiers fertility in two classes fertile and non-fertile.</w:t>
+      </w:r>
+    </w:p>
+    <w:p>
+      <w:pPr>
+        <w:jc w:val="both"/>
+        <w:rPr>
+          <w:lang w:val="en-IN"/>
+        </w:rPr>
+      </w:pPr>
+    </w:p>
+    <w:p>
+      <w:pPr>
+        <w:jc w:val="both"/>
+        <w:rPr>
+          <w:lang w:val="en-IN"/>
+        </w:rPr>
+      </w:pPr>
+    </w:p>
+    <w:p>
+      <w:pPr>
+        <w:pStyle w:val="Heading3"/>
+        <w:rPr>
+          <w:lang w:val="en-IN"/>
+        </w:rPr>
+      </w:pPr>
+      <w:r>
+        <w:rPr>
+          <w:lang w:val="en-IN"/>
+        </w:rPr>
+        <w:t xml:space="preserve">YIELD </w:t>
+      </w:r>
+      <w:r>
+        <w:rPr>
+          <w:lang w:val="en-IN"/>
+        </w:rPr>
+        <w:t>PREDICTION:</w:t>
+      </w:r>
+      <w:r>
+        <w:rPr>
+          <w:lang w:val="en-IN"/>
+        </w:rPr>
+        <w:t xml:space="preserve"> </w:t>
+      </w:r>
+    </w:p>
+    <w:p>
+      <w:pPr>
+        <w:rPr>
+          <w:lang w:val="en-IN"/>
+        </w:rPr>
+      </w:pPr>
+      <w:r>
+        <w:rPr>
+          <w:lang w:val="en-IN"/>
+        </w:rPr>
+        <w:t>The    dataset    consists    of    factors    like temperature, rainfall, humidity, p</w:t>
+      </w:r>
+      <w:r>
+        <w:rPr>
+          <w:lang w:val="en-IN"/>
+        </w:rPr>
+        <w:t>H scale.</w:t>
+      </w:r>
+      <w:r>
+        <w:rPr>
+          <w:lang w:val="en-IN"/>
+        </w:rPr>
+        <w:t xml:space="preserve"> </w:t>
+      </w:r>
+    </w:p>
+    <w:p>
+      <w:pPr>
+        <w:spacing w:after="0" w:line="240" w:lineRule="auto"/>
+        <w:rPr>
+          <w:lang w:val="en-IN"/>
+        </w:rPr>
+      </w:pPr>
+      <w:r>
+        <w:rPr>
+          <w:lang w:val="en-IN"/>
+        </w:rPr>
+        <w:br w:type="page"/>
+      </w:r>
+    </w:p>
+    <w:p>
+      <w:pPr>
+        <w:pStyle w:val="Heading1"/>
+        <w:rPr>
+          <w:lang w:val="en-IN"/>
+        </w:rPr>
+      </w:pPr>
+      <w:r>
+        <w:rPr>
+          <w:lang w:val="en-IN"/>
+        </w:rPr>
+        <w:lastRenderedPageBreak/>
+        <w:t>RECOMMENDATION SYSTEMS</w:t>
+      </w:r>
+    </w:p>
+    <w:p>
+      <w:pPr>
+        <w:rPr>
+          <w:lang w:val="en-IN"/>
+        </w:rPr>
+      </w:pPr>
+    </w:p>
+    <w:p>
+      <w:pPr>
+        <w:rPr>
+          <w:lang w:val="en-IN"/>
+        </w:rPr>
+      </w:pPr>
+    </w:p>
+    <w:p>
+      <w:pPr>
+        <w:tabs>
+          <w:tab w:val="left" w:pos="312"/>
+        </w:tabs>
+        <w:jc w:val="both"/>
+        <w:rPr>
+          <w:i/>
+          <w:iCs/>
+          <w:lang w:val="en-IN"/>
+        </w:rPr>
+      </w:pPr>
+    </w:p>
+    <w:p>
+      <w:pPr>
+        <w:pStyle w:val="Heading4"/>
+        <w:rPr>
+          <w:lang w:val="en-IN"/>
+        </w:rPr>
+      </w:pPr>
+      <w:r>
+        <w:rPr>
+          <w:lang w:val="en-IN"/>
+        </w:rPr>
+        <w:t>FERTILIZER RECOMMENDATION SYSTEM:</w:t>
+      </w:r>
+      <w:r>
+        <w:rPr>
+          <w:lang w:val="en-IN"/>
+        </w:rPr>
+        <w:t xml:space="preserve"> </w:t>
+      </w:r>
+    </w:p>
+    <w:p>
+      <w:pPr>
+        <w:jc w:val="both"/>
+        <w:rPr>
+          <w:lang w:val="en-IN"/>
+        </w:rPr>
+      </w:pPr>
+      <w:r>
+        <w:rPr>
+          <w:lang w:val="en-IN"/>
+        </w:rPr>
+        <w:t xml:space="preserve">There are many fertilizers available in market but to use the most suitable one is </w:t>
+      </w:r>
+      <w:r>
+        <w:rPr>
+          <w:lang w:val="en-IN"/>
+        </w:rPr>
+        <w:t xml:space="preserve">a </w:t>
+      </w:r>
+      <w:r>
+        <w:rPr>
+          <w:lang w:val="en-IN"/>
+        </w:rPr>
+        <w:t>critical</w:t>
+      </w:r>
+      <w:r>
+        <w:rPr>
+          <w:lang w:val="en-IN"/>
+        </w:rPr>
+        <w:t xml:space="preserve"> decision to make</w:t>
+      </w:r>
+      <w:r>
+        <w:rPr>
+          <w:lang w:val="en-IN"/>
+        </w:rPr>
+        <w:t xml:space="preserve"> hence this recommendation system for fertilizers has parameter like temperature, humidity, </w:t>
+      </w:r>
+      <w:r>
+        <w:rPr>
+          <w:lang w:val="en-IN"/>
+        </w:rPr>
+        <w:t>Moisture</w:t>
+      </w:r>
+      <w:r>
+        <w:rPr>
+          <w:lang w:val="en-IN"/>
+        </w:rPr>
+        <w:t xml:space="preserve">, </w:t>
+      </w:r>
+      <w:r>
+        <w:rPr>
+          <w:lang w:val="en-IN"/>
+        </w:rPr>
+        <w:t>Soil Type</w:t>
+      </w:r>
+      <w:r>
+        <w:rPr>
+          <w:lang w:val="en-IN"/>
+        </w:rPr>
+        <w:t xml:space="preserve">, </w:t>
+      </w:r>
+      <w:r>
+        <w:rPr>
+          <w:lang w:val="en-IN"/>
+        </w:rPr>
+        <w:t>Crop Type</w:t>
+      </w:r>
+      <w:r>
+        <w:rPr>
+          <w:lang w:val="en-IN"/>
+        </w:rPr>
+        <w:t xml:space="preserve">, </w:t>
+      </w:r>
+      <w:r>
+        <w:rPr>
+          <w:lang w:val="en-IN"/>
+        </w:rPr>
+        <w:t>Nitrogen</w:t>
+      </w:r>
+      <w:r>
+        <w:rPr>
+          <w:lang w:val="en-IN"/>
+        </w:rPr>
+        <w:t xml:space="preserve">, </w:t>
+      </w:r>
+      <w:r>
+        <w:rPr>
+          <w:lang w:val="en-IN"/>
+        </w:rPr>
+        <w:t>Potassium</w:t>
+      </w:r>
+      <w:r>
+        <w:rPr>
+          <w:lang w:val="en-IN"/>
+        </w:rPr>
+        <w:t xml:space="preserve"> and</w:t>
+      </w:r>
+      <w:r>
+        <w:rPr>
+          <w:lang w:val="en-IN"/>
+        </w:rPr>
+        <w:t xml:space="preserve"> </w:t>
+      </w:r>
+      <w:r>
+        <w:rPr>
+          <w:lang w:val="en-IN"/>
+        </w:rPr>
+        <w:t>Phosphorous</w:t>
+      </w:r>
+      <w:r>
+        <w:rPr>
+          <w:lang w:val="en-IN"/>
+        </w:rPr>
+        <w:t xml:space="preserve">. Based on these parameters the </w:t>
+      </w:r>
+      <w:r>
+        <w:rPr>
+          <w:lang w:val="en-IN"/>
+        </w:rPr>
+        <w:t>Fertilizer Name</w:t>
+      </w:r>
+      <w:r>
+        <w:rPr>
+          <w:lang w:val="en-IN"/>
+        </w:rPr>
+        <w:t xml:space="preserve"> can be predicted by the machine learning algorithm.</w:t>
+      </w:r>
+    </w:p>
+    <w:p>
+      <w:pPr>
+        <w:jc w:val="both"/>
+        <w:rPr>
+          <w:lang w:val="en-IN"/>
+        </w:rPr>
+      </w:pPr>
+    </w:p>
+    <w:p>
+      <w:pPr>
+        <w:jc w:val="both"/>
+        <w:rPr>
+          <w:lang w:val="en-IN"/>
+        </w:rPr>
+      </w:pPr>
+    </w:p>
+    <w:p>
+      <w:pPr>
+        <w:pStyle w:val="Heading4"/>
+        <w:rPr>
+          <w:lang w:val="en-IN"/>
+        </w:rPr>
+      </w:pPr>
+      <w:r>
+        <w:rPr>
+          <w:lang w:val="en-IN"/>
+        </w:rPr>
+        <w:t>IRRIGATION RECOMMENDATION SYSTEM:</w:t>
+      </w:r>
+    </w:p>
+    <w:p>
+      <w:pPr>
+        <w:jc w:val="both"/>
+        <w:rPr>
+          <w:lang w:val="en-IN"/>
+        </w:rPr>
+      </w:pPr>
+      <w:r>
+        <w:rPr>
+          <w:lang w:val="en-IN"/>
+        </w:rPr>
+        <w:t xml:space="preserve">The </w:t>
+      </w:r>
+      <w:r>
+        <w:rPr>
+          <w:lang w:val="en-IN"/>
+        </w:rPr>
+        <w:t>Origin owners Of Database</w:t>
+      </w:r>
+      <w:r>
+        <w:rPr>
+          <w:lang w:val="en-IN"/>
+        </w:rPr>
+        <w:t xml:space="preserve"> is </w:t>
+      </w:r>
+      <w:r>
+        <w:rPr>
+          <w:lang w:val="en-IN"/>
+        </w:rPr>
+        <w:t>Department of Computer Application</w:t>
+      </w:r>
+      <w:r>
+        <w:rPr>
+          <w:lang w:val="en-IN"/>
+        </w:rPr>
+        <w:t xml:space="preserve"> </w:t>
+      </w:r>
+      <w:r>
+        <w:rPr>
+          <w:lang w:val="en-IN"/>
+        </w:rPr>
+        <w:t xml:space="preserve">National Institute </w:t>
+      </w:r>
+      <w:r>
+        <w:rPr>
+          <w:lang w:val="en-IN"/>
+        </w:rPr>
+        <w:t>of</w:t>
+      </w:r>
+      <w:r>
+        <w:rPr>
+          <w:lang w:val="en-IN"/>
+        </w:rPr>
+        <w:t xml:space="preserve"> Technology, Raipur</w:t>
+      </w:r>
+      <w:r>
+        <w:rPr>
+          <w:lang w:val="en-IN"/>
+        </w:rPr>
+        <w:t xml:space="preserve">. The </w:t>
+      </w:r>
+      <w:r>
+        <w:rPr>
+          <w:lang w:val="en-IN"/>
+        </w:rPr>
+        <w:t>Dataset can be used to train the Machine Learning model which will</w:t>
+      </w:r>
+      <w:r>
+        <w:rPr>
+          <w:lang w:val="en-IN"/>
+        </w:rPr>
+        <w:t xml:space="preserve"> </w:t>
+      </w:r>
+      <w:r>
+        <w:rPr>
+          <w:lang w:val="en-IN"/>
+        </w:rPr>
+        <w:t xml:space="preserve">predict whether irrigation is required or not based on the values of 5 </w:t>
+      </w:r>
+      <w:r>
+        <w:rPr>
+          <w:lang w:val="en-IN"/>
+        </w:rPr>
+        <w:t>parameters</w:t>
+      </w:r>
+      <w:r>
+        <w:rPr>
+          <w:lang w:val="en-IN"/>
+        </w:rPr>
+        <w:t xml:space="preserve">: </w:t>
+      </w:r>
+      <w:r>
+        <w:rPr>
+          <w:lang w:val="en-IN"/>
+        </w:rPr>
+        <w:t>Crop Type</w:t>
+      </w:r>
+      <w:r>
+        <w:rPr>
+          <w:lang w:val="en-IN"/>
+        </w:rPr>
+        <w:t xml:space="preserve">, </w:t>
+      </w:r>
+      <w:r>
+        <w:rPr>
+          <w:lang w:val="en-IN"/>
+        </w:rPr>
+        <w:t>Crop Days</w:t>
+      </w:r>
+      <w:r>
+        <w:rPr>
+          <w:lang w:val="en-IN"/>
+        </w:rPr>
+        <w:t xml:space="preserve">, </w:t>
+      </w:r>
+      <w:r>
+        <w:rPr>
+          <w:lang w:val="en-IN"/>
+        </w:rPr>
+        <w:t>Soil Moisture</w:t>
+      </w:r>
+      <w:r>
+        <w:rPr>
+          <w:lang w:val="en-IN"/>
+        </w:rPr>
+        <w:t>,</w:t>
+      </w:r>
+      <w:r>
+        <w:rPr>
+          <w:lang w:val="en-IN"/>
+        </w:rPr>
+        <w:t xml:space="preserve"> </w:t>
+      </w:r>
+      <w:r>
+        <w:rPr>
+          <w:lang w:val="en-IN"/>
+        </w:rPr>
+        <w:t>temperature</w:t>
+      </w:r>
+      <w:r>
+        <w:rPr>
+          <w:lang w:val="en-IN"/>
+        </w:rPr>
+        <w:t xml:space="preserve">, </w:t>
+      </w:r>
+      <w:r>
+        <w:rPr>
+          <w:lang w:val="en-IN"/>
+        </w:rPr>
+        <w:t>Humidity</w:t>
+      </w:r>
+      <w:r>
+        <w:rPr>
+          <w:lang w:val="en-IN"/>
+        </w:rPr>
+        <w:t>. Based on these attributes the prediction system will suggest whether the crop requires irrigation or not.</w:t>
+      </w:r>
+      <w:r>
+        <w:rPr>
+          <w:lang w:val="en-IN"/>
+        </w:rPr>
+        <w:tab/>
+      </w:r>
+    </w:p>
+    <w:p>
+      <w:pPr>
+        <w:jc w:val="both"/>
+        <w:rPr>
+          <w:lang w:val="en-IN"/>
+        </w:rPr>
+      </w:pPr>
+    </w:p>
+    <w:p>
+      <w:pPr>
+        <w:jc w:val="both"/>
+        <w:rPr>
+          <w:lang w:val="en-IN"/>
+        </w:rPr>
+      </w:pPr>
+    </w:p>
+    <w:p>
+      <w:pPr>
+        <w:pStyle w:val="Heading4"/>
+        <w:rPr>
+          <w:lang w:val="en-IN"/>
+        </w:rPr>
+      </w:pPr>
+      <w:r>
+        <w:rPr>
+          <w:lang w:val="en-IN"/>
+        </w:rPr>
+        <w:t>CROP RECOMMENDATION SYSTEM:</w:t>
+      </w:r>
+    </w:p>
+    <w:p>
+      <w:pPr>
+        <w:jc w:val="both"/>
+        <w:rPr>
+          <w:lang w:val="en-IN"/>
+        </w:rPr>
+      </w:pPr>
+      <w:r>
+        <w:rPr>
+          <w:lang w:val="en-IN"/>
+        </w:rPr>
+        <w:t xml:space="preserve">This system is made to ease the </w:t>
+      </w:r>
+      <w:r>
+        <w:rPr>
+          <w:lang w:val="en-IN"/>
+        </w:rPr>
+        <w:t>decision-making</w:t>
+      </w:r>
+      <w:r>
+        <w:rPr>
+          <w:lang w:val="en-IN"/>
+        </w:rPr>
+        <w:t xml:space="preserve"> process of which crop to plant based on parameters like </w:t>
+      </w:r>
+      <w:r>
+        <w:rPr>
+          <w:lang w:val="en-IN"/>
+        </w:rPr>
+        <w:t>Nitrogen</w:t>
+      </w:r>
+      <w:r>
+        <w:rPr>
+          <w:lang w:val="en-IN"/>
+        </w:rPr>
+        <w:t>, phosphorous and potassium content of soil, temperature</w:t>
+      </w:r>
+      <w:r>
+        <w:rPr>
+          <w:lang w:val="en-IN"/>
+        </w:rPr>
+        <w:t>, humidity and rainfall of region and pH scale measurements.</w:t>
+      </w:r>
+      <w:r>
+        <w:rPr>
+          <w:lang w:val="en-IN"/>
+        </w:rPr>
+        <w:t xml:space="preserve"> Hence a suitable crop to plant and cultivate will be recommended on the basis of input.</w:t>
+      </w:r>
+    </w:p>
+    <w:p>
+      <w:pPr>
+        <w:jc w:val="both"/>
+        <w:rPr>
+          <w:lang w:val="en-IN"/>
+        </w:rPr>
+      </w:pPr>
+    </w:p>
+    <w:p>
+      <w:pPr>
+        <w:jc w:val="both"/>
+        <w:rPr>
+          <w:lang w:val="en-IN"/>
+        </w:rPr>
+      </w:pPr>
+    </w:p>
+    <w:p>
+      <w:pPr>
+        <w:jc w:val="both"/>
+        <w:rPr>
+          <w:i/>
+          <w:iCs/>
+          <w:lang w:val="en-IN"/>
+        </w:rPr>
+      </w:pPr>
+    </w:p>
+    <w:p>
+      <w:pPr>
+        <w:spacing w:after="0" w:line="240" w:lineRule="auto"/>
+        <w:rPr>
+          <w:i/>
+          <w:iCs/>
+          <w:lang w:val="en-IN"/>
+        </w:rPr>
+      </w:pPr>
+      <w:r>
+        <w:rPr>
+          <w:i/>
+          <w:iCs/>
+          <w:lang w:val="en-IN"/>
+        </w:rPr>
+        <w:br w:type="page"/>
+      </w:r>
+    </w:p>
+    <w:p>
+      <w:pPr>
+        <w:jc w:val="both"/>
+        <w:rPr>
+          <w:i/>
+          <w:iCs/>
           <w:lang w:val="en-IN"/>
         </w:rPr>
       </w:pPr>
@@ -472,10 +1213,24 @@
         </w:numPr>
         <w:jc w:val="both"/>
         <w:rPr>
+          <w:lang w:val="en-IN"/>
+        </w:rPr>
+      </w:pPr>
+      <w:r>
+        <w:rPr>
           <w:i/>
           <w:iCs/>
           <w:lang w:val="en-IN"/>
         </w:rPr>
+        <w:t>PLANT DISEASE DETECTION</w:t>
+      </w:r>
+    </w:p>
+    <w:p>
+      <w:pPr>
+        <w:jc w:val="both"/>
+        <w:rPr>
+          <w:lang w:val="en-IN"/>
+        </w:rPr>
       </w:pPr>
       <w:r>
         <w:rPr>
@@ -483,85 +1238,8 @@
           <w:iCs/>
           <w:lang w:val="en-IN"/>
         </w:rPr>
-        <w:t>PREDICTION SYSTEMS</w:t>
-      </w:r>
-    </w:p>
-    <w:p>
-      <w:pPr>
-        <w:jc w:val="both"/>
-        <w:rPr>
-          <w:lang w:val="en-IN"/>
-        </w:rPr>
-      </w:pPr>
-      <w:r>
-        <w:rPr>
-          <w:lang w:val="en-IN"/>
-        </w:rPr>
-        <w:t xml:space="preserve">SOIL FERTILITY </w:t>
-      </w:r>
-      <w:r>
-        <w:rPr>
-          <w:lang w:val="en-IN"/>
-        </w:rPr>
-        <w:t>PREDICTION: since the crop growth are dependent on soil the fertility is measured by different element it contains and the pH scale. This data set includes pH, Nitrogen, phosphorous, zinc, iron, copper, manganese, sand, silt, clay, calcium carbonate to determine the fertility. This classifiers fertility in two classes fertile and non-fertile.</w:t>
-      </w:r>
-    </w:p>
-    <w:p>
-      <w:pPr>
-        <w:rPr>
-          <w:lang w:val="en-IN"/>
-        </w:rPr>
-      </w:pPr>
-      <w:r>
-        <w:rPr>
-          <w:lang w:val="en-IN"/>
-        </w:rPr>
-        <w:t xml:space="preserve">YIELD </w:t>
-      </w:r>
-      <w:r>
-        <w:rPr>
-          <w:lang w:val="en-IN"/>
-        </w:rPr>
-        <w:t>PREDICTION:</w:t>
-      </w:r>
-      <w:r>
-        <w:rPr>
-          <w:lang w:val="en-IN"/>
-        </w:rPr>
-        <w:t xml:space="preserve"> The    dataset    consists    of    factors    like temperature, rainfall, humidity, ph. The datasets have </w:t>
-      </w:r>
-      <w:r>
-        <w:rPr>
-          <w:lang w:val="en-IN"/>
-        </w:rPr>
-        <w:t>been obtained</w:t>
-      </w:r>
-      <w:r>
-        <w:rPr>
-          <w:lang w:val="en-IN"/>
-        </w:rPr>
-        <w:t xml:space="preserve">.  </w:t>
-      </w:r>
-      <w:r>
-        <w:rPr>
-          <w:lang w:val="en-IN"/>
-        </w:rPr>
-        <w:t>The data set has large number</w:t>
-      </w:r>
-      <w:r>
-        <w:rPr>
-          <w:lang w:val="en-IN"/>
-        </w:rPr>
-        <w:t xml:space="preserve"> of instance or data that have   taken from the past historic data.</w:t>
-      </w:r>
-    </w:p>
-    <w:p>
-      <w:pPr>
-        <w:jc w:val="both"/>
-        <w:rPr>
-          <w:lang w:val="en-IN"/>
-        </w:rPr>
-      </w:pPr>
+        <w:t>LEAF DISEASE DATASET:</w:t>
+      </w:r>
     </w:p>
     <w:p>
       <w:pPr>
@@ -571,208 +1249,6 @@
         </w:numPr>
         <w:jc w:val="both"/>
         <w:rPr>
-          <w:i/>
-          <w:iCs/>
-          <w:lang w:val="en-IN"/>
-        </w:rPr>
-      </w:pPr>
-      <w:r>
-        <w:rPr>
-          <w:i/>
-          <w:iCs/>
-          <w:lang w:val="en-IN"/>
-        </w:rPr>
-        <w:t>RECOMMENDATION SYSTEMS</w:t>
-      </w:r>
-    </w:p>
-    <w:p>
-      <w:pPr>
-        <w:jc w:val="both"/>
-        <w:rPr>
-          <w:lang w:val="en-IN"/>
-        </w:rPr>
-      </w:pPr>
-      <w:r>
-        <w:rPr>
-          <w:lang w:val="en-IN"/>
-        </w:rPr>
-        <w:t>FERTILIZER RECOMMENDATION SYSTEM:</w:t>
-      </w:r>
-      <w:r>
-        <w:rPr>
-          <w:lang w:val="en-IN"/>
-        </w:rPr>
-        <w:t xml:space="preserve"> </w:t>
-      </w:r>
-    </w:p>
-    <w:p>
-      <w:pPr>
-        <w:jc w:val="both"/>
-        <w:rPr>
-          <w:lang w:val="en-IN"/>
-        </w:rPr>
-      </w:pPr>
-      <w:r>
-        <w:rPr>
-          <w:lang w:val="en-IN"/>
-        </w:rPr>
-        <w:t xml:space="preserve">There are many fertilizers available in market but to use the most suitable one is </w:t>
-      </w:r>
-      <w:r>
-        <w:rPr>
-          <w:lang w:val="en-IN"/>
-        </w:rPr>
-        <w:t xml:space="preserve">critical hence this recommendation system for fertilizers has parameter like temperature, humidity, </w:t>
-      </w:r>
-      <w:r>
-        <w:rPr>
-          <w:lang w:val="en-IN"/>
-        </w:rPr>
-        <w:t>Moisture</w:t>
-      </w:r>
-      <w:r>
-        <w:rPr>
-          <w:lang w:val="en-IN"/>
-        </w:rPr>
-        <w:t xml:space="preserve">, </w:t>
-      </w:r>
-      <w:r>
-        <w:rPr>
-          <w:lang w:val="en-IN"/>
-        </w:rPr>
-        <w:t>Soil Type</w:t>
-      </w:r>
-      <w:r>
-        <w:rPr>
-          <w:lang w:val="en-IN"/>
-        </w:rPr>
-        <w:tab/>
-        <w:t>Crop Type</w:t>
-      </w:r>
-      <w:r>
-        <w:rPr>
-          <w:lang w:val="en-IN"/>
-        </w:rPr>
-        <w:tab/>
-        <w:t>Nitrogen</w:t>
-      </w:r>
-      <w:r>
-        <w:rPr>
-          <w:lang w:val="en-IN"/>
-        </w:rPr>
-        <w:tab/>
-        <w:t>Potassium</w:t>
-      </w:r>
-      <w:r>
-        <w:rPr>
-          <w:lang w:val="en-IN"/>
-        </w:rPr>
-        <w:tab/>
-        <w:t>Phosphorous</w:t>
-      </w:r>
-      <w:r>
-        <w:rPr>
-          <w:lang w:val="en-IN"/>
-        </w:rPr>
-        <w:t xml:space="preserve">, </w:t>
-      </w:r>
-      <w:r>
-        <w:rPr>
-          <w:lang w:val="en-IN"/>
-        </w:rPr>
-        <w:t>Fertilizer Name</w:t>
-      </w:r>
-    </w:p>
-    <w:p>
-      <w:pPr>
-        <w:jc w:val="both"/>
-        <w:rPr>
-          <w:lang w:val="en-IN"/>
-        </w:rPr>
-      </w:pPr>
-      <w:r>
-        <w:rPr>
-          <w:lang w:val="en-IN"/>
-        </w:rPr>
-        <w:t>IRRIGATION RECOMMENDATION SYSTEM:</w:t>
-      </w:r>
-    </w:p>
-    <w:p>
-      <w:pPr>
-        <w:jc w:val="both"/>
-        <w:rPr>
-          <w:lang w:val="en-IN"/>
-        </w:rPr>
-      </w:pPr>
-      <w:r>
-        <w:rPr>
-          <w:lang w:val="en-IN"/>
-        </w:rPr>
-        <w:t>CROP RECOMMENDATION SYSTEM:</w:t>
-      </w:r>
-    </w:p>
-    <w:p>
-      <w:pPr>
-        <w:jc w:val="both"/>
-        <w:rPr>
-          <w:lang w:val="en-IN"/>
-        </w:rPr>
-      </w:pPr>
-    </w:p>
-    <w:p>
-      <w:pPr>
-        <w:jc w:val="both"/>
-        <w:rPr>
-          <w:i/>
-          <w:iCs/>
-          <w:lang w:val="en-IN"/>
-        </w:rPr>
-      </w:pPr>
-    </w:p>
-    <w:p>
-      <w:pPr>
-        <w:numPr>
-          <w:ilvl w:val="0"/>
-          <w:numId w:val="1"/>
-        </w:numPr>
-        <w:jc w:val="both"/>
-        <w:rPr>
-          <w:lang w:val="en-IN"/>
-        </w:rPr>
-      </w:pPr>
-      <w:r>
-        <w:rPr>
-          <w:i/>
-          <w:iCs/>
-          <w:lang w:val="en-IN"/>
-        </w:rPr>
-        <w:t>PLANT DISEASE DETECTION</w:t>
-      </w:r>
-    </w:p>
-    <w:p>
-      <w:pPr>
-        <w:jc w:val="both"/>
-        <w:rPr>
-          <w:lang w:val="en-IN"/>
-        </w:rPr>
-      </w:pPr>
-      <w:r>
-        <w:rPr>
-          <w:i/>
-          <w:iCs/>
-          <w:lang w:val="en-IN"/>
-        </w:rPr>
-        <w:t>LEAF DISEASE DATASET:</w:t>
-      </w:r>
-    </w:p>
-    <w:p>
-      <w:pPr>
-        <w:numPr>
-          <w:ilvl w:val="0"/>
-          <w:numId w:val="1"/>
-        </w:numPr>
-        <w:jc w:val="both"/>
-        <w:rPr>
           <w:vertAlign w:val="superscript"/>
           <w:lang w:val="en-IN"/>
         </w:rPr>
@@ -993,20 +1469,12 @@
         </w:rPr>
         <w:t xml:space="preserve">KNN is </w:t>
       </w:r>
-      <w:proofErr w:type="gramStart"/>
-      <w:r>
-        <w:rPr>
-          <w:lang w:val="en-IN"/>
-        </w:rPr>
-        <w:t>similar</w:t>
-      </w:r>
-      <w:r>
-        <w:rPr>
-          <w:lang w:val="en-IN"/>
-        </w:rPr>
-        <w:t xml:space="preserve"> to</w:t>
-      </w:r>
-      <w:proofErr w:type="gramEnd"/>
+      <w:r>
+        <w:rPr>
+          <w:lang w:val="en-IN"/>
+        </w:rPr>
+        <w:t>like</w:t>
+      </w:r>
       <w:r>
         <w:rPr>
           <w:lang w:val="en-IN"/>
@@ -1081,6 +1549,80 @@
           <w:lang w:val="en-IN"/>
         </w:rPr>
       </w:pPr>
+    </w:p>
+    <w:p>
+      <w:pPr>
+        <w:rPr>
+          <w:lang w:val="en-IN"/>
+        </w:rPr>
+      </w:pPr>
+      <w:r>
+        <w:rPr>
+          <w:noProof/>
+        </w:rPr>
+        <w:drawing>
+          <wp:inline distT="0" distB="0" distL="0" distR="0" wp14:anchorId="7D2C1E5E" wp14:editId="7D1E854B">
+            <wp:extent cx="3918857" cy="2161320"/>
+            <wp:effectExtent l="0" t="0" r="0" b="0"/>
+            <wp:docPr id="5" name="Picture 5" descr="K-Nearest Neighbors Algorithm. A Breakdown of Classification With KNN | by  Jason Wong | Towards Data Science"/>
+            <wp:cNvGraphicFramePr>
+              <a:graphicFrameLocks xmlns:a="http://schemas.openxmlformats.org/drawingml/2006/main" noChangeAspect="1"/>
+            </wp:cNvGraphicFramePr>
+            <a:graphic xmlns:a="http://schemas.openxmlformats.org/drawingml/2006/main">
+              <a:graphicData uri="http://schemas.openxmlformats.org/drawingml/2006/picture">
+                <pic:pic xmlns:pic="http://schemas.openxmlformats.org/drawingml/2006/picture">
+                  <pic:nvPicPr>
+                    <pic:cNvPr id="0" name="Picture 1" descr="K-Nearest Neighbors Algorithm. A Breakdown of Classification With KNN | by  Jason Wong | Towards Data Science"/>
+                    <pic:cNvPicPr>
+                      <a:picLocks noChangeAspect="1" noChangeArrowheads="1"/>
+                    </pic:cNvPicPr>
+                  </pic:nvPicPr>
+                  <pic:blipFill>
+                    <a:blip r:embed="rId11" cstate="print">
+                      <a:extLst>
+                        <a:ext uri="{28A0092B-C50C-407E-A947-70E740481C1C}">
+                          <a14:useLocalDpi xmlns:a14="http://schemas.microsoft.com/office/drawing/2010/main" val="0"/>
+                        </a:ext>
+                      </a:extLst>
+                    </a:blip>
+                    <a:srcRect/>
+                    <a:stretch>
+                      <a:fillRect/>
+                    </a:stretch>
+                  </pic:blipFill>
+                  <pic:spPr bwMode="auto">
+                    <a:xfrm>
+                      <a:off x="0" y="0"/>
+                      <a:ext cx="3928409" cy="2166588"/>
+                    </a:xfrm>
+                    <a:prstGeom prst="rect">
+                      <a:avLst/>
+                    </a:prstGeom>
+                    <a:noFill/>
+                    <a:ln>
+                      <a:noFill/>
+                    </a:ln>
+                  </pic:spPr>
+                </pic:pic>
+              </a:graphicData>
+            </a:graphic>
+          </wp:inline>
+        </w:drawing>
+      </w:r>
+    </w:p>
+    <w:p>
+      <w:pPr>
+        <w:spacing w:after="0" w:line="240" w:lineRule="auto"/>
+        <w:rPr>
+          <w:lang w:val="en-IN"/>
+        </w:rPr>
+      </w:pPr>
+      <w:r>
+        <w:rPr>
+          <w:lang w:val="en-IN"/>
+        </w:rPr>
+        <w:br w:type="page"/>
+      </w:r>
     </w:p>
     <w:p>
       <w:pPr>
@@ -1096,6 +1638,7 @@
         <w:rPr>
           <w:lang w:val="en-IN"/>
         </w:rPr>
+        <w:lastRenderedPageBreak/>
         <w:t>Support Vector Machine Algorithm</w:t>
       </w:r>
     </w:p>
@@ -1298,14 +1841,12 @@
         </w:rPr>
         <w:t xml:space="preserve">sparseness, </w:t>
       </w:r>
-      <w:proofErr w:type="gramStart"/>
-      <w:r>
-        <w:rPr>
-          <w:lang w:val="en-IN"/>
-        </w:rPr>
-        <w:t>kernel</w:t>
-      </w:r>
-      <w:proofErr w:type="gramEnd"/>
+      <w:r>
+        <w:rPr>
+          <w:lang w:val="en-IN"/>
+        </w:rPr>
+        <w:t>kernel,</w:t>
+      </w:r>
       <w:r>
         <w:rPr>
           <w:lang w:val="en-IN"/>
@@ -1378,14 +1919,12 @@
         </w:rPr>
         <w:t xml:space="preserve">   The   problem   of   regression   is   that   of   finding   a function which approximates mapping from an input domain to the real numbers </w:t>
       </w:r>
-      <w:proofErr w:type="gramStart"/>
-      <w:r>
-        <w:rPr>
-          <w:lang w:val="en-IN"/>
-        </w:rPr>
-        <w:t>on the basis of</w:t>
-      </w:r>
-      <w:proofErr w:type="gramEnd"/>
+      <w:r>
+        <w:rPr>
+          <w:lang w:val="en-IN"/>
+        </w:rPr>
+        <w:t>based on</w:t>
+      </w:r>
       <w:r>
         <w:rPr>
           <w:lang w:val="en-IN"/>
@@ -1471,7 +2010,6 @@
           <w:noProof/>
           <w:lang w:val="en-IN"/>
         </w:rPr>
-        <w:lastRenderedPageBreak/>
         <w:drawing>
           <wp:inline distT="0" distB="0" distL="114300" distR="114300" wp14:anchorId="693D0F01" wp14:editId="66759046">
             <wp:extent cx="5664835" cy="2803525"/>
@@ -1490,7 +2028,7 @@
                     </pic:cNvPicPr>
                   </pic:nvPicPr>
                   <pic:blipFill>
-                    <a:blip r:embed="rId11"/>
+                    <a:blip r:embed="rId12"/>
                     <a:stretch>
                       <a:fillRect/>
                     </a:stretch>
@@ -1513,17 +2051,17 @@
     </w:p>
     <w:p>
       <w:pPr>
-        <w:rPr>
-          <w:lang w:val="en-IN"/>
-        </w:rPr>
-      </w:pPr>
-    </w:p>
-    <w:p>
-      <w:pPr>
-        <w:rPr>
-          <w:lang w:val="en-IN"/>
-        </w:rPr>
-      </w:pPr>
+        <w:spacing w:after="0" w:line="240" w:lineRule="auto"/>
+        <w:rPr>
+          <w:lang w:val="en-IN"/>
+        </w:rPr>
+      </w:pPr>
+      <w:r>
+        <w:rPr>
+          <w:lang w:val="en-IN"/>
+        </w:rPr>
+        <w:br w:type="page"/>
+      </w:r>
     </w:p>
     <w:p>
       <w:pPr>
@@ -1539,8 +2077,23 @@
         <w:rPr>
           <w:lang w:val="en-IN"/>
         </w:rPr>
+        <w:lastRenderedPageBreak/>
         <w:t>LightGBM</w:t>
       </w:r>
+    </w:p>
+    <w:p>
+      <w:pPr>
+        <w:rPr>
+          <w:lang w:val="en-IN"/>
+        </w:rPr>
+      </w:pPr>
+    </w:p>
+    <w:p>
+      <w:pPr>
+        <w:rPr>
+          <w:lang w:val="en-IN"/>
+        </w:rPr>
+      </w:pPr>
     </w:p>
     <w:p>
       <w:pPr>
@@ -1639,7 +2192,7 @@
                     </pic:cNvPicPr>
                   </pic:nvPicPr>
                   <pic:blipFill>
-                    <a:blip r:embed="rId12"/>
+                    <a:blip r:embed="rId13"/>
                     <a:stretch>
                       <a:fillRect/>
                     </a:stretch>
@@ -1683,10 +2236,17 @@
     </w:p>
     <w:p>
       <w:pPr>
-        <w:rPr>
-          <w:lang w:val="en-IN"/>
-        </w:rPr>
-      </w:pPr>
+        <w:spacing w:after="0" w:line="240" w:lineRule="auto"/>
+        <w:rPr>
+          <w:lang w:val="en-IN"/>
+        </w:rPr>
+      </w:pPr>
+      <w:r>
+        <w:rPr>
+          <w:lang w:val="en-IN"/>
+        </w:rPr>
+        <w:br w:type="page"/>
+      </w:r>
     </w:p>
     <w:p>
       <w:pPr>
@@ -1706,6 +2266,7 @@
           <w:iCs/>
           <w:lang w:val="en-IN"/>
         </w:rPr>
+        <w:lastRenderedPageBreak/>
         <w:t>Soil Fertility Predictor</w:t>
       </w:r>
     </w:p>
@@ -1860,7 +2421,13 @@
         <w:rPr>
           <w:lang w:val="en-IN"/>
         </w:rPr>
-        <w:t>train the model using</w:t>
+        <w:t>trained</w:t>
+      </w:r>
+      <w:r>
+        <w:rPr>
+          <w:lang w:val="en-IN"/>
+        </w:rPr>
+        <w:t xml:space="preserve"> the model using</w:t>
       </w:r>
       <w:r>
         <w:rPr>
@@ -1904,25 +2471,17 @@
         </w:rPr>
         <w:t xml:space="preserve">data set 75% of data </w:t>
       </w:r>
-      <w:proofErr w:type="gramStart"/>
-      <w:r>
-        <w:rPr>
-          <w:lang w:val="en-IN"/>
-        </w:rPr>
-        <w:t>set</w:t>
-      </w:r>
-      <w:r>
-        <w:rPr>
-          <w:lang w:val="en-IN"/>
-        </w:rPr>
-        <w:t xml:space="preserve">  is</w:t>
-      </w:r>
-      <w:proofErr w:type="gramEnd"/>
-      <w:r>
-        <w:rPr>
-          <w:lang w:val="en-IN"/>
-        </w:rPr>
-        <w:t xml:space="preserve">  given  to  the  different machine learning algorithms. After completion of the trainings data set is given to the trained model in that </w:t>
+      <w:r>
+        <w:rPr>
+          <w:lang w:val="en-IN"/>
+        </w:rPr>
+        <w:t>set is given to the different</w:t>
+      </w:r>
+      <w:r>
+        <w:rPr>
+          <w:lang w:val="en-IN"/>
+        </w:rPr>
+        <w:t xml:space="preserve"> machine learning algorithms. After completion of the trainings data set is given to the trained model in that </w:t>
       </w:r>
       <w:r>
         <w:rPr>
@@ -2002,7 +2561,7 @@
         <w:rPr>
           <w:lang w:val="en-IN"/>
         </w:rPr>
-        <w:t xml:space="preserve"> that k   nearest </w:t>
+        <w:t xml:space="preserve"> that k nearest </w:t>
       </w:r>
       <w:r>
         <w:rPr>
@@ -2020,90 +2579,74 @@
         <w:rPr>
           <w:lang w:val="en-IN"/>
         </w:rPr>
-        <w:t xml:space="preserve">algorithm </w:t>
-      </w:r>
-      <w:proofErr w:type="spellStart"/>
-      <w:r>
-        <w:rPr>
-          <w:lang w:val="en-IN"/>
-        </w:rPr>
         <w:t>algorithm</w:t>
       </w:r>
-      <w:proofErr w:type="spellEnd"/>
+      <w:r>
+        <w:rPr>
+          <w:lang w:val="en-IN"/>
+        </w:rPr>
+        <w:t xml:space="preserve"> has produced 72% of accuracy shown in Table which is least   among   the   three   algorithms.   Support vector machine   produced 80% of accuracy which </w:t>
+      </w:r>
+      <w:r>
+        <w:rPr>
+          <w:lang w:val="en-IN"/>
+        </w:rPr>
+        <w:t xml:space="preserve">is comparatively acceptable </w:t>
+      </w:r>
+      <w:r>
+        <w:rPr>
+          <w:lang w:val="en-IN"/>
+        </w:rPr>
+        <w:t>as compared to k</w:t>
+      </w:r>
+      <w:r>
+        <w:rPr>
+          <w:lang w:val="en-IN"/>
+        </w:rPr>
+        <w:t xml:space="preserve">   nearest </w:t>
+      </w:r>
+      <w:r>
+        <w:rPr>
+          <w:lang w:val="en-IN"/>
+        </w:rPr>
+        <w:t>neighbour</w:t>
+      </w:r>
+      <w:r>
+        <w:rPr>
+          <w:lang w:val="en-IN"/>
+        </w:rPr>
+        <w:t xml:space="preserve"> algorithm. While </w:t>
+      </w:r>
+      <w:r>
+        <w:rPr>
+          <w:lang w:val="en-IN"/>
+        </w:rPr>
+        <w:t>Light</w:t>
+      </w:r>
       <w:r>
         <w:rPr>
           <w:lang w:val="en-IN"/>
         </w:rPr>
         <w:t xml:space="preserve"> </w:t>
       </w:r>
-      <w:proofErr w:type="spellStart"/>
-      <w:r>
-        <w:rPr>
-          <w:lang w:val="en-IN"/>
-        </w:rPr>
-        <w:t>hass</w:t>
-      </w:r>
-      <w:proofErr w:type="spellEnd"/>
-      <w:r>
-        <w:rPr>
-          <w:lang w:val="en-IN"/>
-        </w:rPr>
-        <w:t xml:space="preserve"> produced 72% of accuracy shown in Table which is least   among   the   three   algorithms.   Support vector machine   produced 80% of accuracy which </w:t>
-      </w:r>
-      <w:r>
-        <w:rPr>
-          <w:lang w:val="en-IN"/>
-        </w:rPr>
-        <w:t xml:space="preserve">is comparatively acceptable </w:t>
-      </w:r>
-      <w:r>
-        <w:rPr>
-          <w:lang w:val="en-IN"/>
-        </w:rPr>
-        <w:t>as compared to k</w:t>
-      </w:r>
-      <w:r>
-        <w:rPr>
-          <w:lang w:val="en-IN"/>
-        </w:rPr>
-        <w:t xml:space="preserve">   nearest </w:t>
-      </w:r>
-      <w:proofErr w:type="spellStart"/>
-      <w:r>
-        <w:rPr>
-          <w:lang w:val="en-IN"/>
-        </w:rPr>
-        <w:t>neighbor</w:t>
-      </w:r>
-      <w:proofErr w:type="spellEnd"/>
-      <w:r>
-        <w:rPr>
-          <w:lang w:val="en-IN"/>
-        </w:rPr>
-        <w:t xml:space="preserve"> algorithm. While </w:t>
-      </w:r>
-      <w:proofErr w:type="spellStart"/>
-      <w:r>
-        <w:rPr>
-          <w:lang w:val="en-IN"/>
-        </w:rPr>
-        <w:t>Lightgbm</w:t>
-      </w:r>
-      <w:proofErr w:type="spellEnd"/>
-      <w:r>
-        <w:rPr>
-          <w:lang w:val="en-IN"/>
-        </w:rPr>
-        <w:t xml:space="preserve"> outperformed </w:t>
-      </w:r>
-      <w:proofErr w:type="gramStart"/>
-      <w:r>
-        <w:rPr>
-          <w:lang w:val="en-IN"/>
-        </w:rPr>
-        <w:t>both of them</w:t>
-      </w:r>
-      <w:proofErr w:type="gramEnd"/>
+      <w:r>
+        <w:rPr>
+          <w:lang w:val="en-IN"/>
+        </w:rPr>
+        <w:t xml:space="preserve">GBM </w:t>
+      </w:r>
+      <w:r>
+        <w:rPr>
+          <w:lang w:val="en-IN"/>
+        </w:rPr>
+        <w:t xml:space="preserve">outperformed </w:t>
+      </w:r>
+      <w:r>
+        <w:rPr>
+          <w:lang w:val="en-IN"/>
+        </w:rPr>
+        <w:t>both</w:t>
+      </w:r>
       <w:r>
         <w:rPr>
           <w:lang w:val="en-IN"/>
@@ -2122,14 +2665,12 @@
         </w:rPr>
         <w:t xml:space="preserve"> so we used the same for soil fertility </w:t>
       </w:r>
-      <w:proofErr w:type="spellStart"/>
-      <w:r>
-        <w:rPr>
-          <w:lang w:val="en-IN"/>
-        </w:rPr>
-        <w:t>predcition</w:t>
-      </w:r>
-      <w:proofErr w:type="spellEnd"/>
+      <w:r>
+        <w:rPr>
+          <w:lang w:val="en-IN"/>
+        </w:rPr>
+        <w:t>prediction</w:t>
+      </w:r>
       <w:r>
         <w:rPr>
           <w:lang w:val="en-IN"/>
@@ -2435,14 +2976,12 @@
         </w:rPr>
         <w:t xml:space="preserve"> </w:t>
       </w:r>
-      <w:proofErr w:type="spellStart"/>
-      <w:r>
-        <w:rPr>
-          <w:lang w:val="en-IN"/>
-        </w:rPr>
-        <w:t>analyzed</w:t>
-      </w:r>
-      <w:proofErr w:type="spellEnd"/>
+      <w:r>
+        <w:rPr>
+          <w:lang w:val="en-IN"/>
+        </w:rPr>
+        <w:t>analysed</w:t>
+      </w:r>
       <w:r>
         <w:rPr>
           <w:lang w:val="en-IN"/>
@@ -2573,55 +3112,135 @@
         <w:rPr>
           <w:lang w:val="en-IN"/>
         </w:rPr>
-        <w:t xml:space="preserve">district, </w:t>
-      </w:r>
-      <w:proofErr w:type="spellStart"/>
-      <w:r>
-        <w:rPr>
-          <w:lang w:val="en-IN"/>
-        </w:rPr>
-        <w:t>agro</w:t>
-      </w:r>
-      <w:proofErr w:type="spellEnd"/>
-      <w:r>
-        <w:rPr>
-          <w:lang w:val="en-IN"/>
-        </w:rPr>
-        <w:t xml:space="preserve">   climatic   </w:t>
-      </w:r>
-      <w:proofErr w:type="gramStart"/>
-      <w:r>
-        <w:rPr>
-          <w:lang w:val="en-IN"/>
-        </w:rPr>
-        <w:t>zone</w:t>
-      </w:r>
-      <w:proofErr w:type="gramEnd"/>
-      <w:r>
-        <w:rPr>
-          <w:lang w:val="en-IN"/>
-        </w:rPr>
-        <w:t xml:space="preserve">   and   state   level prediction.   </w:t>
-      </w:r>
-    </w:p>
-    <w:p>
-      <w:pPr>
-        <w:rPr>
-          <w:lang w:val="en-IN"/>
-        </w:rPr>
-      </w:pPr>
+        <w:t>district,</w:t>
+      </w:r>
+      <w:r>
+        <w:rPr>
+          <w:lang w:val="en-IN"/>
+        </w:rPr>
+        <w:t xml:space="preserve"> </w:t>
+      </w:r>
+      <w:r>
+        <w:rPr>
+          <w:lang w:val="en-IN"/>
+        </w:rPr>
+        <w:t xml:space="preserve">climatic </w:t>
+      </w:r>
+      <w:r>
+        <w:rPr>
+          <w:lang w:val="en-IN"/>
+        </w:rPr>
+        <w:t xml:space="preserve">zone, </w:t>
+      </w:r>
+      <w:r>
+        <w:rPr>
+          <w:lang w:val="en-IN"/>
+        </w:rPr>
+        <w:t xml:space="preserve">and   state   level prediction.   </w:t>
+      </w:r>
+    </w:p>
+    <w:p>
+      <w:pPr>
+        <w:rPr>
+          <w:lang w:val="en-IN"/>
+        </w:rPr>
+      </w:pPr>
+      <w:r>
+        <w:rPr>
+          <w:lang w:val="en-IN"/>
+        </w:rPr>
+        <w:t xml:space="preserve">Here we had </w:t>
+      </w:r>
+      <w:r>
+        <w:rPr>
+          <w:lang w:val="en-IN"/>
+        </w:rPr>
+        <w:t>trained</w:t>
+      </w:r>
+      <w:r>
+        <w:rPr>
+          <w:lang w:val="en-IN"/>
+        </w:rPr>
+        <w:t xml:space="preserve"> the model using</w:t>
+      </w:r>
+      <w:r>
+        <w:rPr>
+          <w:lang w:val="en-IN"/>
+        </w:rPr>
+        <w:t xml:space="preserve"> </w:t>
+      </w:r>
+      <w:r>
+        <w:rPr>
+          <w:lang w:val="en-IN"/>
+        </w:rPr>
+        <w:t>the training data</w:t>
+      </w:r>
+      <w:r>
+        <w:rPr>
+          <w:lang w:val="en-IN"/>
+        </w:rPr>
+        <w:t xml:space="preserve"> set it is generated from the actual data set dividing it </w:t>
+      </w:r>
+      <w:r>
+        <w:rPr>
+          <w:lang w:val="en-IN"/>
+        </w:rPr>
+        <w:t xml:space="preserve">into the 80% of training data </w:t>
+      </w:r>
+      <w:r>
+        <w:rPr>
+          <w:lang w:val="en-IN"/>
+        </w:rPr>
+        <w:t>set and 20% of these</w:t>
+      </w:r>
+      <w:r>
+        <w:rPr>
+          <w:lang w:val="en-IN"/>
+        </w:rPr>
+        <w:t xml:space="preserve"> </w:t>
+      </w:r>
+      <w:r>
+        <w:rPr>
+          <w:lang w:val="en-IN"/>
+        </w:rPr>
+        <w:t xml:space="preserve">data set 80% of data set is </w:t>
+      </w:r>
+      <w:r>
+        <w:rPr>
+          <w:lang w:val="en-IN"/>
+        </w:rPr>
+        <w:t>given to the different</w:t>
+      </w:r>
+      <w:r>
+        <w:rPr>
+          <w:lang w:val="en-IN"/>
+        </w:rPr>
+        <w:t xml:space="preserve"> machine learning algorithms. After completion of the trainings data set is given to the </w:t>
+      </w:r>
       <w:r>
         <w:rPr>
           <w:lang w:val="en-IN"/>
         </w:rPr>
         <w:lastRenderedPageBreak/>
-        <w:t xml:space="preserve">Here we had </w:t>
-      </w:r>
-      <w:r>
-        <w:rPr>
-          <w:lang w:val="en-IN"/>
-        </w:rPr>
-        <w:t>train the model using</w:t>
+        <w:t xml:space="preserve">trained model in that </w:t>
+      </w:r>
+      <w:r>
+        <w:rPr>
+          <w:lang w:val="en-IN"/>
+        </w:rPr>
+        <w:t xml:space="preserve">model is </w:t>
+      </w:r>
+      <w:r>
+        <w:rPr>
+          <w:lang w:val="en-IN"/>
+        </w:rPr>
+        <w:t xml:space="preserve">tested with test data set it will </w:t>
+      </w:r>
+      <w:r>
+        <w:rPr>
+          <w:lang w:val="en-IN"/>
+        </w:rPr>
+        <w:t>produce</w:t>
       </w:r>
       <w:r>
         <w:rPr>
@@ -2633,100 +3252,6 @@
         <w:rPr>
           <w:lang w:val="en-IN"/>
         </w:rPr>
-        <w:t>the training data</w:t>
-      </w:r>
-      <w:r>
-        <w:rPr>
-          <w:lang w:val="en-IN"/>
-        </w:rPr>
-        <w:t xml:space="preserve"> set it is generated from the actual data set dividing it </w:t>
-      </w:r>
-      <w:r>
-        <w:rPr>
-          <w:lang w:val="en-IN"/>
-        </w:rPr>
-        <w:t xml:space="preserve">into the 80% of training data </w:t>
-      </w:r>
-      <w:r>
-        <w:rPr>
-          <w:lang w:val="en-IN"/>
-        </w:rPr>
-        <w:t>set and 20% of these</w:t>
-      </w:r>
-      <w:r>
-        <w:rPr>
-          <w:lang w:val="en-IN"/>
-        </w:rPr>
-        <w:t xml:space="preserve"> </w:t>
-      </w:r>
-      <w:r>
-        <w:rPr>
-          <w:lang w:val="en-IN"/>
-        </w:rPr>
-        <w:t xml:space="preserve">data set 80% of data set is </w:t>
-      </w:r>
-      <w:proofErr w:type="gramStart"/>
-      <w:r>
-        <w:rPr>
-          <w:lang w:val="en-IN"/>
-        </w:rPr>
-        <w:t>given</w:t>
-      </w:r>
-      <w:r>
-        <w:rPr>
-          <w:lang w:val="en-IN"/>
-        </w:rPr>
-        <w:t xml:space="preserve">  to</w:t>
-      </w:r>
-      <w:proofErr w:type="gramEnd"/>
-      <w:r>
-        <w:rPr>
-          <w:lang w:val="en-IN"/>
-        </w:rPr>
-        <w:t xml:space="preserve">  the  different machine learning algorithms. After completion of the trainings data set is given to the trained model in that </w:t>
-      </w:r>
-      <w:r>
-        <w:rPr>
-          <w:lang w:val="en-IN"/>
-        </w:rPr>
-        <w:t xml:space="preserve">model is </w:t>
-      </w:r>
-      <w:proofErr w:type="spellStart"/>
-      <w:r>
-        <w:rPr>
-          <w:lang w:val="en-IN"/>
-        </w:rPr>
-        <w:t>is</w:t>
-      </w:r>
-      <w:proofErr w:type="spellEnd"/>
-      <w:r>
-        <w:rPr>
-          <w:lang w:val="en-IN"/>
-        </w:rPr>
-        <w:t xml:space="preserve"> </w:t>
-      </w:r>
-      <w:r>
-        <w:rPr>
-          <w:lang w:val="en-IN"/>
-        </w:rPr>
-        <w:t xml:space="preserve">tested with test data set it will </w:t>
-      </w:r>
-      <w:r>
-        <w:rPr>
-          <w:lang w:val="en-IN"/>
-        </w:rPr>
-        <w:t>produce</w:t>
-      </w:r>
-      <w:r>
-        <w:rPr>
-          <w:lang w:val="en-IN"/>
-        </w:rPr>
-        <w:t xml:space="preserve"> </w:t>
-      </w:r>
-      <w:r>
-        <w:rPr>
-          <w:lang w:val="en-IN"/>
-        </w:rPr>
         <w:t xml:space="preserve">the accuracy of the </w:t>
       </w:r>
       <w:r>
@@ -2767,28 +3292,24 @@
         </w:rPr>
         <w:t xml:space="preserve">We </w:t>
       </w:r>
-      <w:proofErr w:type="spellStart"/>
-      <w:r>
-        <w:rPr>
-          <w:lang w:val="en-IN"/>
-        </w:rPr>
-        <w:t>analyze</w:t>
-      </w:r>
-      <w:proofErr w:type="spellEnd"/>
+      <w:r>
+        <w:rPr>
+          <w:lang w:val="en-IN"/>
+        </w:rPr>
+        <w:t>analyse</w:t>
+      </w:r>
       <w:r>
         <w:rPr>
           <w:lang w:val="en-IN"/>
         </w:rPr>
         <w:t xml:space="preserve"> that support vector machine algorithm is produced 72% of accuracy shown in Table which is least   among   the   three   algorithms.   In   k   nearest </w:t>
       </w:r>
-      <w:proofErr w:type="spellStart"/>
-      <w:r>
-        <w:rPr>
-          <w:lang w:val="en-IN"/>
-        </w:rPr>
-        <w:t>neighbor</w:t>
-      </w:r>
-      <w:proofErr w:type="spellEnd"/>
+      <w:r>
+        <w:rPr>
+          <w:lang w:val="en-IN"/>
+        </w:rPr>
+        <w:t>neighbour</w:t>
+      </w:r>
       <w:r>
         <w:rPr>
           <w:lang w:val="en-IN"/>
@@ -2811,30 +3332,14 @@
         <w:rPr>
           <w:lang w:val="en-IN"/>
         </w:rPr>
-        <w:t xml:space="preserve"> vector machine algorithm. While </w:t>
-      </w:r>
-      <w:proofErr w:type="spellStart"/>
-      <w:r>
-        <w:rPr>
-          <w:lang w:val="en-IN"/>
-        </w:rPr>
-        <w:t>Lightgbm</w:t>
-      </w:r>
-      <w:proofErr w:type="spellEnd"/>
-      <w:r>
-        <w:rPr>
-          <w:lang w:val="en-IN"/>
-        </w:rPr>
-        <w:t xml:space="preserve"> outperformed </w:t>
-      </w:r>
-      <w:proofErr w:type="gramStart"/>
-      <w:r>
-        <w:rPr>
-          <w:lang w:val="en-IN"/>
-        </w:rPr>
-        <w:t>both of them</w:t>
-      </w:r>
-      <w:proofErr w:type="gramEnd"/>
+        <w:t xml:space="preserve"> vector machine algorithm. While Lightgbm outperformed </w:t>
+      </w:r>
+      <w:r>
+        <w:rPr>
+          <w:lang w:val="en-IN"/>
+        </w:rPr>
+        <w:t>both</w:t>
+      </w:r>
       <w:r>
         <w:rPr>
           <w:lang w:val="en-IN"/>
@@ -2891,20 +3396,21 @@
     </w:p>
     <w:p>
       <w:pPr>
-        <w:rPr>
-          <w:lang w:val="en-IN"/>
-        </w:rPr>
-      </w:pPr>
-    </w:p>
-    <w:p>
-      <w:pPr>
-        <w:rPr>
-          <w:lang w:val="en-IN"/>
-        </w:rPr>
-      </w:pPr>
-    </w:p>
-    <w:p>
-      <w:pPr>
+        <w:spacing w:after="0" w:line="240" w:lineRule="auto"/>
+        <w:rPr>
+          <w:lang w:val="en-IN"/>
+        </w:rPr>
+      </w:pPr>
+      <w:r>
+        <w:rPr>
+          <w:lang w:val="en-IN"/>
+        </w:rPr>
+        <w:br w:type="page"/>
+      </w:r>
+    </w:p>
+    <w:p>
+      <w:pPr>
+        <w:pStyle w:val="Heading1"/>
         <w:rPr>
           <w:rFonts w:ascii="Calibri Light (Headings)" w:hAnsi="Calibri Light (Headings)" w:cs="Calibri Light (Headings)"/>
           <w:color w:val="0000FF"/>
@@ -2913,11 +3419,10 @@
       </w:pPr>
       <w:r>
         <w:rPr>
-          <w:rFonts w:ascii="Calibri Light (Headings)" w:hAnsi="Calibri Light (Headings)" w:cs="Calibri Light (Headings)"/>
-          <w:color w:val="0000FF"/>
-          <w:lang w:val="en-IN"/>
-        </w:rPr>
-        <w:t>Recommendation System</w:t>
+          <w:lang w:val="en-IN"/>
+        </w:rPr>
+        <w:lastRenderedPageBreak/>
+        <w:t>Recommendation system</w:t>
       </w:r>
     </w:p>
     <w:p>
@@ -2961,7 +3466,15 @@
           <w:iCs/>
           <w:lang w:val="en-IN"/>
         </w:rPr>
-        <w:t>1.Random Forest Algorithm</w:t>
+        <w:t>1. Random</w:t>
+      </w:r>
+      <w:r>
+        <w:rPr>
+          <w:i/>
+          <w:iCs/>
+          <w:lang w:val="en-IN"/>
+        </w:rPr>
+        <w:t xml:space="preserve"> Forest Algorithm</w:t>
       </w:r>
     </w:p>
     <w:p>
@@ -3280,7 +3793,7 @@
                     </pic:cNvPicPr>
                   </pic:nvPicPr>
                   <pic:blipFill>
-                    <a:blip r:embed="rId13"/>
+                    <a:blip r:embed="rId14"/>
                     <a:stretch>
                       <a:fillRect/>
                     </a:stretch>
@@ -3319,15 +3832,6 @@
     </w:p>
     <w:p>
       <w:pPr>
-        <w:rPr>
-          <w:i/>
-          <w:iCs/>
-          <w:lang w:val="en-IN"/>
-        </w:rPr>
-      </w:pPr>
-    </w:p>
-    <w:p>
-      <w:pPr>
         <w:numPr>
           <w:ilvl w:val="0"/>
           <w:numId w:val="4"/>
@@ -3344,6 +3848,7 @@
           <w:iCs/>
           <w:lang w:val="en-IN"/>
         </w:rPr>
+        <w:lastRenderedPageBreak/>
         <w:t>Gradient Boosting Algorithm</w:t>
       </w:r>
     </w:p>
@@ -3414,21 +3919,7 @@
         <w:rPr>
           <w:lang w:val="en-IN"/>
         </w:rPr>
-        <w:t xml:space="preserve">estimator, the default value of </w:t>
-      </w:r>
-      <w:proofErr w:type="spellStart"/>
-      <w:r>
-        <w:rPr>
-          <w:lang w:val="en-IN"/>
-        </w:rPr>
-        <w:t>n_estimator</w:t>
-      </w:r>
-      <w:proofErr w:type="spellEnd"/>
-      <w:r>
-        <w:rPr>
-          <w:lang w:val="en-IN"/>
-        </w:rPr>
-        <w:t xml:space="preserve"> for this algorithm is 100.</w:t>
+        <w:t>estimator, the default value of n_estimator for this algorithm is 100.</w:t>
       </w:r>
     </w:p>
     <w:p>
@@ -3477,6 +3968,73 @@
           <w:lang w:val="en-IN"/>
         </w:rPr>
       </w:pPr>
+      <w:r>
+        <w:rPr>
+          <w:noProof/>
+        </w:rPr>
+        <w:drawing>
+          <wp:inline distT="0" distB="0" distL="0" distR="0" wp14:anchorId="4D5E5325" wp14:editId="030EAA54">
+            <wp:extent cx="4710053" cy="1054100"/>
+            <wp:effectExtent l="0" t="0" r="0" b="0"/>
+            <wp:docPr id="6" name="Picture 6" descr="Gradient Boosting from scratch. Simplifying a complex algorithm | by Prince  Grover | ML Review"/>
+            <wp:cNvGraphicFramePr>
+              <a:graphicFrameLocks xmlns:a="http://schemas.openxmlformats.org/drawingml/2006/main" noChangeAspect="1"/>
+            </wp:cNvGraphicFramePr>
+            <a:graphic xmlns:a="http://schemas.openxmlformats.org/drawingml/2006/main">
+              <a:graphicData uri="http://schemas.openxmlformats.org/drawingml/2006/picture">
+                <pic:pic xmlns:pic="http://schemas.openxmlformats.org/drawingml/2006/picture">
+                  <pic:nvPicPr>
+                    <pic:cNvPr id="0" name="Picture 3" descr="Gradient Boosting from scratch. Simplifying a complex algorithm | by Prince  Grover | ML Review"/>
+                    <pic:cNvPicPr>
+                      <a:picLocks noChangeAspect="1" noChangeArrowheads="1"/>
+                    </pic:cNvPicPr>
+                  </pic:nvPicPr>
+                  <pic:blipFill>
+                    <a:blip r:embed="rId15">
+                      <a:extLst>
+                        <a:ext uri="{28A0092B-C50C-407E-A947-70E740481C1C}">
+                          <a14:useLocalDpi xmlns:a14="http://schemas.microsoft.com/office/drawing/2010/main" val="0"/>
+                        </a:ext>
+                      </a:extLst>
+                    </a:blip>
+                    <a:srcRect/>
+                    <a:stretch>
+                      <a:fillRect/>
+                    </a:stretch>
+                  </pic:blipFill>
+                  <pic:spPr bwMode="auto">
+                    <a:xfrm>
+                      <a:off x="0" y="0"/>
+                      <a:ext cx="4726058" cy="1057682"/>
+                    </a:xfrm>
+                    <a:prstGeom prst="rect">
+                      <a:avLst/>
+                    </a:prstGeom>
+                    <a:noFill/>
+                    <a:ln>
+                      <a:noFill/>
+                    </a:ln>
+                  </pic:spPr>
+                </pic:pic>
+              </a:graphicData>
+            </a:graphic>
+          </wp:inline>
+        </w:drawing>
+      </w:r>
+    </w:p>
+    <w:p>
+      <w:pPr>
+        <w:spacing w:after="0" w:line="240" w:lineRule="auto"/>
+        <w:rPr>
+          <w:lang w:val="en-IN"/>
+        </w:rPr>
+      </w:pPr>
+      <w:r>
+        <w:rPr>
+          <w:lang w:val="en-IN"/>
+        </w:rPr>
+        <w:br w:type="page"/>
+      </w:r>
     </w:p>
     <w:p>
       <w:pPr>
@@ -3492,27 +4050,30 @@
           <w:iCs/>
           <w:lang w:val="en-IN"/>
         </w:rPr>
+        <w:lastRenderedPageBreak/>
         <w:t>3.XGBOOST</w:t>
       </w:r>
     </w:p>
     <w:p>
       <w:pPr>
         <w:rPr>
-          <w:lang w:val="en-IN"/>
-        </w:rPr>
-      </w:pPr>
-      <w:r>
-        <w:rPr>
-          <w:lang w:val="en-IN"/>
-        </w:rPr>
-        <w:t xml:space="preserve">XGBoost is a decision-tree-based ensemble Machine Learning algorithm that uses a gradient boosting framework. In prediction problems involving unstructured data (images, text, etc.) artificial </w:t>
-      </w:r>
-      <w:r>
-        <w:rPr>
-          <w:lang w:val="en-IN"/>
-        </w:rPr>
-        <w:lastRenderedPageBreak/>
-        <w:t xml:space="preserve">neural networks tend to outperform all other algorithms or frameworks. However, when it comes to small-to-medium structured/tabular data, decision </w:t>
+          <w:i/>
+          <w:iCs/>
+          <w:lang w:val="en-IN"/>
+        </w:rPr>
+      </w:pPr>
+    </w:p>
+    <w:p>
+      <w:pPr>
+        <w:rPr>
+          <w:lang w:val="en-IN"/>
+        </w:rPr>
+      </w:pPr>
+      <w:r>
+        <w:rPr>
+          <w:lang w:val="en-IN"/>
+        </w:rPr>
+        <w:t xml:space="preserve">XGBoost is a decision-tree-based ensemble Machine Learning algorithm that uses a gradient boosting framework. In prediction problems involving unstructured data (images, text, etc.) artificial neural networks tend to outperform all other algorithms or frameworks. However, when it comes to small-to-medium structured/tabular data, decision </w:t>
       </w:r>
       <w:r>
         <w:rPr>
@@ -3569,7 +4130,7 @@
                     </pic:cNvPicPr>
                   </pic:nvPicPr>
                   <pic:blipFill>
-                    <a:blip r:embed="rId14"/>
+                    <a:blip r:embed="rId16"/>
                     <a:stretch>
                       <a:fillRect/>
                     </a:stretch>
@@ -3605,10 +4166,17 @@
     </w:p>
     <w:p>
       <w:pPr>
-        <w:rPr>
-          <w:lang w:val="en-IN"/>
-        </w:rPr>
-      </w:pPr>
+        <w:spacing w:after="0" w:line="240" w:lineRule="auto"/>
+        <w:rPr>
+          <w:lang w:val="en-IN"/>
+        </w:rPr>
+      </w:pPr>
+      <w:r>
+        <w:rPr>
+          <w:lang w:val="en-IN"/>
+        </w:rPr>
+        <w:br w:type="page"/>
+      </w:r>
     </w:p>
     <w:p>
       <w:pPr>
@@ -3624,11 +4192,22 @@
         <w:rPr>
           <w:lang w:val="en-IN"/>
         </w:rPr>
+        <w:lastRenderedPageBreak/>
         <w:t>Fertilizer Recommendation System</w:t>
       </w:r>
     </w:p>
     <w:p>
       <w:pPr>
+        <w:tabs>
+          <w:tab w:val="left" w:pos="312"/>
+        </w:tabs>
+        <w:rPr>
+          <w:lang w:val="en-IN"/>
+        </w:rPr>
+      </w:pPr>
+    </w:p>
+    <w:p>
+      <w:pPr>
         <w:rPr>
           <w:lang w:val="en-IN"/>
         </w:rPr>
@@ -3952,7 +4531,13 @@
         <w:rPr>
           <w:lang w:val="en-IN"/>
         </w:rPr>
-        <w:t>train the model using</w:t>
+        <w:t>trained</w:t>
+      </w:r>
+      <w:r>
+        <w:rPr>
+          <w:lang w:val="en-IN"/>
+        </w:rPr>
+        <w:t xml:space="preserve"> the model using</w:t>
       </w:r>
       <w:r>
         <w:rPr>
@@ -3996,32 +4581,17 @@
         </w:rPr>
         <w:t xml:space="preserve">data set 75% of data set </w:t>
       </w:r>
-      <w:proofErr w:type="gramStart"/>
-      <w:r>
-        <w:rPr>
-          <w:lang w:val="en-IN"/>
-        </w:rPr>
-        <w:t>is</w:t>
-      </w:r>
-      <w:r>
-        <w:rPr>
-          <w:lang w:val="en-IN"/>
-        </w:rPr>
-        <w:t xml:space="preserve">  given</w:t>
-      </w:r>
-      <w:proofErr w:type="gramEnd"/>
-      <w:r>
-        <w:rPr>
-          <w:lang w:val="en-IN"/>
-        </w:rPr>
-        <w:t xml:space="preserve">  to  the  different machine learning algorithms. After completion of the trainings data set is given to the </w:t>
-      </w:r>
-      <w:r>
-        <w:rPr>
-          <w:lang w:val="en-IN"/>
-        </w:rPr>
-        <w:lastRenderedPageBreak/>
-        <w:t xml:space="preserve">trained model in that </w:t>
+      <w:r>
+        <w:rPr>
+          <w:lang w:val="en-IN"/>
+        </w:rPr>
+        <w:t>is given to the different</w:t>
+      </w:r>
+      <w:r>
+        <w:rPr>
+          <w:lang w:val="en-IN"/>
+        </w:rPr>
+        <w:t xml:space="preserve"> machine learning algorithms. After completion of the trainings data set is given to the trained model in that </w:t>
       </w:r>
       <w:r>
         <w:rPr>
@@ -4091,14 +4661,12 @@
         </w:rPr>
         <w:t xml:space="preserve">We </w:t>
       </w:r>
-      <w:proofErr w:type="spellStart"/>
-      <w:r>
-        <w:rPr>
-          <w:lang w:val="en-IN"/>
-        </w:rPr>
-        <w:t>analyze</w:t>
-      </w:r>
-      <w:proofErr w:type="spellEnd"/>
+      <w:r>
+        <w:rPr>
+          <w:lang w:val="en-IN"/>
+        </w:rPr>
+        <w:t>analyse</w:t>
+      </w:r>
       <w:r>
         <w:rPr>
           <w:lang w:val="en-IN"/>
@@ -4117,14 +4685,12 @@
         </w:rPr>
         <w:t xml:space="preserve"> </w:t>
       </w:r>
-      <w:proofErr w:type="spellStart"/>
-      <w:r>
-        <w:rPr>
-          <w:lang w:val="en-IN"/>
-        </w:rPr>
-        <w:t>hass</w:t>
-      </w:r>
-      <w:proofErr w:type="spellEnd"/>
+      <w:r>
+        <w:rPr>
+          <w:lang w:val="en-IN"/>
+        </w:rPr>
+        <w:t>has</w:t>
+      </w:r>
       <w:r>
         <w:rPr>
           <w:lang w:val="en-IN"/>
@@ -4173,14 +4739,12 @@
         </w:rPr>
         <w:t xml:space="preserve">. While XGBoost outperformed </w:t>
       </w:r>
-      <w:proofErr w:type="gramStart"/>
-      <w:r>
-        <w:rPr>
-          <w:lang w:val="en-IN"/>
-        </w:rPr>
-        <w:t>both of them</w:t>
-      </w:r>
-      <w:proofErr w:type="gramEnd"/>
+      <w:r>
+        <w:rPr>
+          <w:lang w:val="en-IN"/>
+        </w:rPr>
+        <w:t>both</w:t>
+      </w:r>
       <w:r>
         <w:rPr>
           <w:lang w:val="en-IN"/>
@@ -4368,26 +4932,6 @@
         </w:rPr>
         <w:t xml:space="preserve"> </w:t>
       </w:r>
-    </w:p>
-    <w:p>
-      <w:pPr>
-        <w:rPr>
-          <w:lang w:val="en-IN"/>
-        </w:rPr>
-      </w:pPr>
-      <w:r>
-        <w:rPr>
-          <w:lang w:val="en-IN"/>
-        </w:rPr>
-        <w:t xml:space="preserve">As for the detection system </w:t>
-      </w:r>
-    </w:p>
-    <w:p>
-      <w:pPr>
-        <w:rPr>
-          <w:lang w:val="en-IN"/>
-        </w:rPr>
-      </w:pPr>
       <w:r>
         <w:rPr>
           <w:lang w:val="en-IN"/>
@@ -4424,7 +4968,7 @@
         </w:rPr>
         <w:t xml:space="preserve">[1] </w:t>
       </w:r>
-      <w:hyperlink r:id="rId15" w:history="1">
+      <w:hyperlink r:id="rId17" w:history="1">
         <w:r>
           <w:rPr>
             <w:rStyle w:val="Hyperlink"/>
@@ -4437,7 +4981,7 @@
       <w:r>
         <w:t xml:space="preserve">[2] </w:t>
       </w:r>
-      <w:hyperlink r:id="rId16" w:history="1">
+      <w:hyperlink r:id="rId18" w:history="1">
         <w:r>
           <w:rPr>
             <w:rStyle w:val="Hyperlink"/>
@@ -4455,7 +4999,7 @@
       <w:r>
         <w:t xml:space="preserve">[3] </w:t>
       </w:r>
-      <w:hyperlink r:id="rId17" w:history="1">
+      <w:hyperlink r:id="rId19" w:history="1">
         <w:r>
           <w:rPr>
             <w:rStyle w:val="Hyperlink"/>
@@ -5054,6 +5598,50 @@
       <w:szCs w:val="26"/>
     </w:rPr>
   </w:style>
+  <w:style w:type="paragraph" w:styleId="Heading3">
+    <w:name w:val="heading 3"/>
+    <w:basedOn w:val="Normal"/>
+    <w:next w:val="Normal"/>
+    <w:link w:val="Heading3Char"/>
+    <w:uiPriority w:val="9"/>
+    <w:unhideWhenUsed/>
+    <w:qFormat/>
+    <w:rsid w:val="0037177E"/>
+    <w:pPr>
+      <w:keepNext/>
+      <w:keepLines/>
+      <w:spacing w:before="40" w:after="0"/>
+      <w:outlineLvl w:val="2"/>
+    </w:pPr>
+    <w:rPr>
+      <w:rFonts w:asciiTheme="majorHAnsi" w:eastAsiaTheme="majorEastAsia" w:hAnsiTheme="majorHAnsi" w:cstheme="majorBidi"/>
+      <w:color w:val="1F3763" w:themeColor="accent1" w:themeShade="7F"/>
+      <w:sz w:val="24"/>
+      <w:szCs w:val="24"/>
+    </w:rPr>
+  </w:style>
+  <w:style w:type="paragraph" w:styleId="Heading4">
+    <w:name w:val="heading 4"/>
+    <w:basedOn w:val="Normal"/>
+    <w:next w:val="Normal"/>
+    <w:link w:val="Heading4Char"/>
+    <w:uiPriority w:val="9"/>
+    <w:unhideWhenUsed/>
+    <w:qFormat/>
+    <w:rsid w:val="0037177E"/>
+    <w:pPr>
+      <w:keepNext/>
+      <w:keepLines/>
+      <w:spacing w:before="40" w:after="0"/>
+      <w:outlineLvl w:val="3"/>
+    </w:pPr>
+    <w:rPr>
+      <w:rFonts w:asciiTheme="majorHAnsi" w:eastAsiaTheme="majorEastAsia" w:hAnsiTheme="majorHAnsi" w:cstheme="majorBidi"/>
+      <w:i/>
+      <w:iCs/>
+      <w:color w:val="2F5496" w:themeColor="accent1" w:themeShade="BF"/>
+    </w:rPr>
+  </w:style>
   <w:style w:type="character" w:default="1" w:styleId="DefaultParagraphFont">
     <w:name w:val="Default Paragraph Font"/>
     <w:uiPriority w:val="1"/>
@@ -5142,6 +5730,36 @@
       <w:lang w:val="en-US"/>
     </w:rPr>
   </w:style>
+  <w:style w:type="character" w:customStyle="1" w:styleId="Heading3Char">
+    <w:name w:val="Heading 3 Char"/>
+    <w:basedOn w:val="DefaultParagraphFont"/>
+    <w:link w:val="Heading3"/>
+    <w:uiPriority w:val="9"/>
+    <w:rsid w:val="0037177E"/>
+    <w:rPr>
+      <w:rFonts w:asciiTheme="majorHAnsi" w:eastAsiaTheme="majorEastAsia" w:hAnsiTheme="majorHAnsi" w:cstheme="majorBidi"/>
+      <w:color w:val="1F3763" w:themeColor="accent1" w:themeShade="7F"/>
+      <w:sz w:val="24"/>
+      <w:szCs w:val="24"/>
+      <w:lang w:val="en-GB" w:eastAsia="en-US"/>
+    </w:rPr>
+  </w:style>
+  <w:style w:type="character" w:customStyle="1" w:styleId="Heading4Char">
+    <w:name w:val="Heading 4 Char"/>
+    <w:basedOn w:val="DefaultParagraphFont"/>
+    <w:link w:val="Heading4"/>
+    <w:uiPriority w:val="9"/>
+    <w:rsid w:val="0037177E"/>
+    <w:rPr>
+      <w:rFonts w:asciiTheme="majorHAnsi" w:eastAsiaTheme="majorEastAsia" w:hAnsiTheme="majorHAnsi" w:cstheme="majorBidi"/>
+      <w:i/>
+      <w:iCs/>
+      <w:color w:val="2F5496" w:themeColor="accent1" w:themeShade="BF"/>
+      <w:sz w:val="22"/>
+      <w:szCs w:val="22"/>
+      <w:lang w:val="en-GB" w:eastAsia="en-US"/>
+    </w:rPr>
+  </w:style>
 </w:styles>
 </file>
 
@@ -5347,9 +5965,10 @@
     <w:rsid w:val="002B63EC"/>
     <w:rsid w:val="004C3D1F"/>
     <w:rsid w:val="00542599"/>
-    <w:rsid w:val="0080636D"/>
+    <w:rsid w:val="00C90B76"/>
     <w:rsid w:val="00CF5698"/>
     <w:rsid w:val="00D45CFA"/>
+    <w:rsid w:val="00E17786"/>
   </w:rsids>
   <m:mathPr>
     <m:mathFont m:val="Cambria Math"/>

</xml_diff>

<commit_message>
added bce, adam and dataset source
</commit_message>
<xml_diff>
--- a/AgriPro/methodology.docx
+++ b/AgriPro/methodology.docx
@@ -4295,19 +4295,7 @@
         <w:rPr>
           <w:lang w:val="en-IN"/>
         </w:rPr>
-        <w:t xml:space="preserve">This system is made to ease the decision-making process of which crop to plant based on parameters like Nitrogen, phosphorous and potassium content of soil, temperature, humidity and rainfall of region and pH scale measurements. Hence a suitable crop to plant and cultivate will be recommended </w:t>
-      </w:r>
-      <w:r>
-        <w:rPr>
-          <w:lang w:val="en-IN"/>
-        </w:rPr>
-        <w:t>based on</w:t>
-      </w:r>
-      <w:r>
-        <w:rPr>
-          <w:lang w:val="en-IN"/>
-        </w:rPr>
-        <w:t xml:space="preserve"> input.</w:t>
+        <w:t>This system is made to ease the decision-making process of which crop to plant based on parameters like Nitrogen, phosphorous and potassium content of soil, temperature, humidity and rainfall of region and pH scale measurements. Hence a suitable crop to plant and cultivate will be recommended based on input.</w:t>
       </w:r>
     </w:p>
     <w:p>
@@ -4410,6 +4398,37 @@
         <w:rPr>
           <w:lang w:val="en-IN"/>
         </w:rPr>
+        <w:t>The data used in this was sourced from Kaggle and t</w:t>
+      </w:r>
+      <w:r>
+        <w:rPr>
+          <w:lang w:val="en-IN"/>
+        </w:rPr>
+        <w:t xml:space="preserve">his dataset consists of about 87K </w:t>
+      </w:r>
+      <w:r>
+        <w:rPr>
+          <w:lang w:val="en-IN"/>
+        </w:rPr>
+        <w:t>RGB</w:t>
+      </w:r>
+      <w:r>
+        <w:rPr>
+          <w:lang w:val="en-IN"/>
+        </w:rPr>
+        <w:t xml:space="preserve"> images of healthy and diseased crop leaves which is categorized into 38 different classes. The total dataset is divided into 80/20 ratio of training and validation set preserving the directory structure. A new directory containing 33 test images is created later for prediction purpose.</w:t>
+      </w:r>
+    </w:p>
+    <w:p>
+      <w:pPr>
+        <w:rPr>
+          <w:lang w:val="en-IN"/>
+        </w:rPr>
+      </w:pPr>
+      <w:r>
+        <w:rPr>
+          <w:lang w:val="en-IN"/>
+        </w:rPr>
         <w:t>The tool that was used for the real time detection of media was OpenCV. OpenCV (Open-Source Computer Vision Library) is an open-source computer vision and machine learning software library. OpenCV was built to provide a common infrastructure for computer vision applications and to accelerate the use of machine perception in the commercial products. Being a BSD-licensed product, OpenCV makes it easy for businesses to utilize and modify the code.</w:t>
       </w:r>
     </w:p>
@@ -4479,7 +4498,67 @@
         <w:rPr>
           <w:lang w:val="en-IN"/>
         </w:rPr>
-        <w:t xml:space="preserve">for training and validation. The model is refined using Adam optimizer to increase the accuracy score. The training and validation accuracy can be analysed as shown in graph </w:t>
+        <w:t>for training and validation. The model is refined using Adam optimizer to increase the accuracy score.</w:t>
+      </w:r>
+      <w:r>
+        <w:rPr>
+          <w:lang w:val="en-IN"/>
+        </w:rPr>
+        <w:t xml:space="preserve"> </w:t>
+      </w:r>
+      <w:r>
+        <w:rPr>
+          <w:lang w:val="en-IN"/>
+        </w:rPr>
+        <w:t>Adam optimizer involves a combination of two gradient descent methodologies: Momentum: This algorithm is used to accelerate the gradient descent algorithm by taking into consideration the 'exponentially weighted average' of the gradients. Using averages makes the algorithm converge towards the minima in a faster pace.</w:t>
+      </w:r>
+      <w:r>
+        <w:rPr>
+          <w:lang w:val="en-IN"/>
+        </w:rPr>
+        <w:t xml:space="preserve"> And as for the loss function binary cross entropy is used. It is </w:t>
+      </w:r>
+      <w:r>
+        <w:rPr>
+          <w:lang w:val="en-IN"/>
+        </w:rPr>
+        <w:t>Used as a loss function for binary classification model. The binary</w:t>
+      </w:r>
+      <w:r>
+        <w:rPr>
+          <w:lang w:val="en-IN"/>
+        </w:rPr>
+        <w:t xml:space="preserve"> </w:t>
+      </w:r>
+      <w:r>
+        <w:rPr>
+          <w:lang w:val="en-IN"/>
+        </w:rPr>
+        <w:t>cross</w:t>
+      </w:r>
+      <w:r>
+        <w:rPr>
+          <w:lang w:val="en-IN"/>
+        </w:rPr>
+        <w:t xml:space="preserve"> </w:t>
+      </w:r>
+      <w:r>
+        <w:rPr>
+          <w:lang w:val="en-IN"/>
+        </w:rPr>
+        <w:t>entropy function computes the cross-entropy loss between true labels and predicted labels.</w:t>
+      </w:r>
+      <w:r>
+        <w:rPr>
+          <w:lang w:val="en-IN"/>
+        </w:rPr>
+        <w:t xml:space="preserve"> The training and validation accuracy can be analysed as shown in graph</w:t>
+      </w:r>
+      <w:r>
+        <w:rPr>
+          <w:lang w:val="en-IN"/>
+        </w:rPr>
+        <w:t>.</w:t>
       </w:r>
     </w:p>
     <w:p>
@@ -4493,6 +4572,7 @@
         <w:rPr>
           <w:noProof/>
         </w:rPr>
+        <w:lastRenderedPageBreak/>
         <w:drawing>
           <wp:inline distT="0" distB="0" distL="0" distR="0" wp14:anchorId="68051D92" wp14:editId="06D6CE4F">
             <wp:extent cx="4495431" cy="3116580"/>
@@ -4554,7 +4634,6 @@
         <w:rPr>
           <w:lang w:val="en-IN"/>
         </w:rPr>
-        <w:lastRenderedPageBreak/>
         <w:t>References</w:t>
       </w:r>
     </w:p>
@@ -5627,6 +5706,7 @@
     <w:rsid w:val="004C3D1F"/>
     <w:rsid w:val="00542599"/>
     <w:rsid w:val="005979FE"/>
+    <w:rsid w:val="00667FB9"/>
     <w:rsid w:val="00C90B76"/>
     <w:rsid w:val="00CF5698"/>
     <w:rsid w:val="00D45CFA"/>
@@ -6354,6 +6434,10 @@
 </file>
 
 <file path=customXml/item1.xml><?xml version="1.0" encoding="utf-8"?>
+<b:Sources xmlns:b="http://schemas.openxmlformats.org/officeDocument/2006/bibliography" xmlns="http://schemas.openxmlformats.org/officeDocument/2006/bibliography" SelectedStyle="\APASixthEditionOfficeOnline.xsl" StyleName="APA" Version="6"/>
+</file>
+
+<file path=customXml/item2.xml><?xml version="1.0" encoding="utf-8"?>
 <s:customData xmlns="http://www.wps.cn/officeDocument/2013/wpsCustomData" xmlns:s="http://www.wps.cn/officeDocument/2013/wpsCustomData">
   <customSectProps>
     <customSectPr/>
@@ -6364,22 +6448,18 @@
 </s:customData>
 </file>
 
-<file path=customXml/item2.xml><?xml version="1.0" encoding="utf-8"?>
-<b:Sources xmlns:b="http://schemas.openxmlformats.org/officeDocument/2006/bibliography" xmlns="http://schemas.openxmlformats.org/officeDocument/2006/bibliography" SelectedStyle="\APASixthEditionOfficeOnline.xsl" StyleName="APA" Version="6"/>
+<file path=customXml/itemProps1.xml><?xml version="1.0" encoding="utf-8"?>
+<ds:datastoreItem xmlns:ds="http://schemas.openxmlformats.org/officeDocument/2006/customXml" ds:itemID="{1E791F07-7194-4FC5-9712-E1D59064A2DE}">
+  <ds:schemaRefs>
+    <ds:schemaRef ds:uri="http://schemas.openxmlformats.org/officeDocument/2006/bibliography"/>
+  </ds:schemaRefs>
+</ds:datastoreItem>
 </file>
 
-<file path=customXml/itemProps1.xml><?xml version="1.0" encoding="utf-8"?>
+<file path=customXml/itemProps2.xml><?xml version="1.0" encoding="utf-8"?>
 <ds:datastoreItem xmlns:ds="http://schemas.openxmlformats.org/officeDocument/2006/customXml" ds:itemID="{B1977F7D-205B-4081-913C-38D41E755F92}">
   <ds:schemaRefs>
     <ds:schemaRef ds:uri="http://www.wps.cn/officeDocument/2013/wpsCustomData"/>
   </ds:schemaRefs>
 </ds:datastoreItem>
-</file>
-
-<file path=customXml/itemProps2.xml><?xml version="1.0" encoding="utf-8"?>
-<ds:datastoreItem xmlns:ds="http://schemas.openxmlformats.org/officeDocument/2006/customXml" ds:itemID="{1E791F07-7194-4FC5-9712-E1D59064A2DE}">
-  <ds:schemaRefs>
-    <ds:schemaRef ds:uri="http://schemas.openxmlformats.org/officeDocument/2006/bibliography"/>
-  </ds:schemaRefs>
-</ds:datastoreItem>
 </file>
</xml_diff>